<commit_message>
dynamic tuk letter head base on profil
</commit_message>
<xml_diff>
--- a/public/template_berita_acara_arr_tuk.docx
+++ b/public/template_berita_acara_arr_tuk.docx
@@ -46,25 +46,7 @@
                 <w:szCs w:val="20"/>
                 <w:lang w:val="es-ES"/>
               </w:rPr>
-              <w:t>${logo_</w:t>
-            </w:r>
-            <w:proofErr w:type="gramStart"/>
-            <w:r>
-              <w:rPr>
-                <w:sz w:val="20"/>
-                <w:szCs w:val="20"/>
-                <w:lang w:val="es-ES"/>
-              </w:rPr>
-              <w:t>tuk:100:100</w:t>
-            </w:r>
-            <w:proofErr w:type="gramEnd"/>
-            <w:r>
-              <w:rPr>
-                <w:sz w:val="20"/>
-                <w:szCs w:val="20"/>
-                <w:lang w:val="es-ES"/>
-              </w:rPr>
-              <w:t>}</w:t>
+              <w:t>${logo_tuk:100:100}</w:t>
             </w:r>
           </w:p>
         </w:tc>
@@ -93,55 +75,7 @@
                 <w:sz w:val="28"/>
                 <w:szCs w:val="28"/>
               </w:rPr>
-              <w:t>PEMERINTAH ${</w:t>
-            </w:r>
-            <w:proofErr w:type="spellStart"/>
-            <w:r>
-              <w:rPr>
-                <w:rFonts w:ascii="Tahoma" w:hAnsi="Tahoma" w:cs="Tahoma"/>
-                <w:b/>
-                <w:sz w:val="28"/>
-                <w:szCs w:val="28"/>
-              </w:rPr>
-              <w:t>authority_big</w:t>
-            </w:r>
-            <w:proofErr w:type="spellEnd"/>
-            <w:r>
-              <w:rPr>
-                <w:rFonts w:ascii="Tahoma" w:hAnsi="Tahoma" w:cs="Tahoma"/>
-                <w:b/>
-                <w:sz w:val="28"/>
-                <w:szCs w:val="28"/>
-              </w:rPr>
-              <w:t>}</w:t>
-            </w:r>
-          </w:p>
-          <w:p>
-            <w:pPr>
-              <w:spacing w:before="20"/>
-              <w:ind w:right="-864" w:hanging="958"/>
-              <w:jc w:val="center"/>
-              <w:rPr>
-                <w:rFonts w:ascii="Tahoma" w:hAnsi="Tahoma" w:cs="Tahoma"/>
-                <w:b/>
-                <w:sz w:val="22"/>
-                <w:szCs w:val="22"/>
-              </w:rPr>
-            </w:pPr>
-            <w:r>
-              <w:rPr>
-                <w:rFonts w:ascii="Tahoma" w:hAnsi="Tahoma" w:cs="Tahoma"/>
-                <w:b/>
-                <w:lang w:val="id-ID"/>
-              </w:rPr>
-              <w:t>DI</w:t>
-            </w:r>
-            <w:r>
-              <w:rPr>
-                <w:rFonts w:ascii="Tahoma" w:hAnsi="Tahoma" w:cs="Tahoma"/>
-                <w:b/>
-              </w:rPr>
-              <w:t>NAS LINGKUNGAN HIDUP</w:t>
+              <w:t>${institution_name}</w:t>
             </w:r>
           </w:p>
           <w:p>
@@ -161,25 +95,7 @@
                 <w:sz w:val="22"/>
                 <w:szCs w:val="22"/>
               </w:rPr>
-              <w:t>${</w:t>
-            </w:r>
-            <w:proofErr w:type="spellStart"/>
-            <w:r>
-              <w:rPr>
-                <w:rFonts w:ascii="Tahoma" w:hAnsi="Tahoma" w:cs="Tahoma"/>
-                <w:sz w:val="22"/>
-                <w:szCs w:val="22"/>
-              </w:rPr>
-              <w:t>tuk_address</w:t>
-            </w:r>
-            <w:proofErr w:type="spellEnd"/>
-            <w:r>
-              <w:rPr>
-                <w:rFonts w:ascii="Tahoma" w:hAnsi="Tahoma" w:cs="Tahoma"/>
-                <w:sz w:val="22"/>
-                <w:szCs w:val="22"/>
-              </w:rPr>
-              <w:t>}</w:t>
+              <w:t>${tuk_address}</w:t>
             </w:r>
           </w:p>
           <w:p>
@@ -195,41 +111,13 @@
                 <w:lang w:val="es-ES"/>
               </w:rPr>
             </w:pPr>
-            <w:proofErr w:type="spellStart"/>
             <w:r>
               <w:rPr>
                 <w:rFonts w:ascii="Tahoma" w:hAnsi="Tahoma" w:cs="Tahoma"/>
                 <w:sz w:val="22"/>
                 <w:szCs w:val="22"/>
               </w:rPr>
-              <w:t>Telepon</w:t>
-            </w:r>
-            <w:proofErr w:type="spellEnd"/>
-            <w:r>
-              <w:rPr>
-                <w:rFonts w:ascii="Tahoma" w:hAnsi="Tahoma" w:cs="Tahoma"/>
-                <w:sz w:val="22"/>
-                <w:szCs w:val="22"/>
-              </w:rPr>
-              <w:t xml:space="preserve"> ${</w:t>
-            </w:r>
-            <w:proofErr w:type="spellStart"/>
-            <w:r>
-              <w:rPr>
-                <w:rFonts w:ascii="Tahoma" w:hAnsi="Tahoma" w:cs="Tahoma"/>
-                <w:sz w:val="22"/>
-                <w:szCs w:val="22"/>
-              </w:rPr>
-              <w:t>tuk_telp</w:t>
-            </w:r>
-            <w:proofErr w:type="spellEnd"/>
-            <w:r>
-              <w:rPr>
-                <w:rFonts w:ascii="Tahoma" w:hAnsi="Tahoma" w:cs="Tahoma"/>
-                <w:sz w:val="22"/>
-                <w:szCs w:val="22"/>
-              </w:rPr>
-              <w:t>}</w:t>
+              <w:t>Telepon ${tuk_telp}</w:t>
             </w:r>
             <w:r>
               <w:rPr>
@@ -678,23 +566,7 @@
           <w:sz w:val="22"/>
           <w:szCs w:val="22"/>
         </w:rPr>
-        <w:t>{</w:t>
-      </w:r>
-      <w:proofErr w:type="spellStart"/>
-      <w:r>
-        <w:rPr>
-          <w:sz w:val="22"/>
-          <w:szCs w:val="22"/>
-        </w:rPr>
-        <w:t>meeting_date</w:t>
-      </w:r>
-      <w:proofErr w:type="spellEnd"/>
-      <w:r>
-        <w:rPr>
-          <w:sz w:val="22"/>
-          <w:szCs w:val="22"/>
-        </w:rPr>
-        <w:t>}</w:t>
+        <w:t>{meeting_date}</w:t>
       </w:r>
       <w:r>
         <w:rPr>
@@ -824,25 +696,7 @@
           <w:szCs w:val="22"/>
           <w:lang w:val="en-ID"/>
         </w:rPr>
-        <w:t>{</w:t>
-      </w:r>
-      <w:proofErr w:type="spellStart"/>
-      <w:r>
-        <w:rPr>
-          <w:sz w:val="22"/>
-          <w:szCs w:val="22"/>
-          <w:lang w:val="en-ID"/>
-        </w:rPr>
-        <w:t>pemrakarsa</w:t>
-      </w:r>
-      <w:proofErr w:type="spellEnd"/>
-      <w:r>
-        <w:rPr>
-          <w:sz w:val="22"/>
-          <w:szCs w:val="22"/>
-          <w:lang w:val="en-ID"/>
-        </w:rPr>
-        <w:t>}</w:t>
+        <w:t>{pemrakarsa}</w:t>
       </w:r>
     </w:p>
     <w:p>
@@ -1061,7 +915,6 @@
           <w:lang w:val="fi-FI"/>
         </w:rPr>
       </w:pPr>
-      <w:proofErr w:type="spellStart"/>
       <w:r>
         <w:rPr>
           <w:color w:val="000000"/>
@@ -1069,9 +922,8 @@
           <w:szCs w:val="22"/>
           <w:lang w:val="es-ES"/>
         </w:rPr>
-        <w:t>Ketua</w:t>
-      </w:r>
-      <w:proofErr w:type="spellEnd"/>
+        <w:t xml:space="preserve">Ketua Tim </w:t>
+      </w:r>
       <w:r>
         <w:rPr>
           <w:color w:val="000000"/>
@@ -1079,9 +931,8 @@
           <w:szCs w:val="22"/>
           <w:lang w:val="es-ES"/>
         </w:rPr>
-        <w:t xml:space="preserve"> Tim </w:t>
-      </w:r>
-      <w:proofErr w:type="spellStart"/>
+        <w:t>Uji Kelayakan</w:t>
+      </w:r>
       <w:r>
         <w:rPr>
           <w:color w:val="000000"/>
@@ -1089,9 +940,8 @@
           <w:szCs w:val="22"/>
           <w:lang w:val="es-ES"/>
         </w:rPr>
-        <w:t>Uji</w:t>
-      </w:r>
-      <w:proofErr w:type="spellEnd"/>
+        <w:t xml:space="preserve"> </w:t>
+      </w:r>
       <w:r>
         <w:rPr>
           <w:color w:val="000000"/>
@@ -1099,9 +949,8 @@
           <w:szCs w:val="22"/>
           <w:lang w:val="es-ES"/>
         </w:rPr>
-        <w:t xml:space="preserve"> </w:t>
-      </w:r>
-      <w:proofErr w:type="spellStart"/>
+        <w:t>$</w:t>
+      </w:r>
       <w:r>
         <w:rPr>
           <w:color w:val="000000"/>
@@ -1109,55 +958,7 @@
           <w:szCs w:val="22"/>
           <w:lang w:val="es-ES"/>
         </w:rPr>
-        <w:t>Kelayakan</w:t>
-      </w:r>
-      <w:proofErr w:type="spellEnd"/>
-      <w:r>
-        <w:rPr>
-          <w:color w:val="000000"/>
-          <w:sz w:val="22"/>
-          <w:szCs w:val="22"/>
-          <w:lang w:val="es-ES"/>
-        </w:rPr>
-        <w:t xml:space="preserve"> </w:t>
-      </w:r>
-      <w:r>
-        <w:rPr>
-          <w:color w:val="000000"/>
-          <w:sz w:val="22"/>
-          <w:szCs w:val="22"/>
-          <w:lang w:val="es-ES"/>
-        </w:rPr>
-        <w:t>$</w:t>
-      </w:r>
-      <w:r>
-        <w:rPr>
-          <w:color w:val="000000"/>
-          <w:sz w:val="22"/>
-          <w:szCs w:val="22"/>
-          <w:lang w:val="es-ES"/>
-        </w:rPr>
-        <w:t>{</w:t>
-      </w:r>
-      <w:proofErr w:type="spellStart"/>
-      <w:r>
-        <w:rPr>
-          <w:color w:val="000000"/>
-          <w:sz w:val="22"/>
-          <w:szCs w:val="22"/>
-          <w:lang w:val="es-ES"/>
-        </w:rPr>
-        <w:t>authority</w:t>
-      </w:r>
-      <w:proofErr w:type="spellEnd"/>
-      <w:r>
-        <w:rPr>
-          <w:color w:val="000000"/>
-          <w:sz w:val="22"/>
-          <w:szCs w:val="22"/>
-          <w:lang w:val="es-ES"/>
-        </w:rPr>
-        <w:t>}</w:t>
+        <w:t>{authority}</w:t>
       </w:r>
     </w:p>
     <w:p>
@@ -1273,23 +1074,7 @@
           <w:sz w:val="22"/>
           <w:szCs w:val="22"/>
         </w:rPr>
-        <w:t>{</w:t>
-      </w:r>
-      <w:proofErr w:type="spellStart"/>
-      <w:r>
-        <w:rPr>
-          <w:sz w:val="22"/>
-          <w:szCs w:val="22"/>
-        </w:rPr>
-        <w:t>tuk_member</w:t>
-      </w:r>
-      <w:proofErr w:type="spellEnd"/>
-      <w:r>
-        <w:rPr>
-          <w:sz w:val="22"/>
-          <w:szCs w:val="22"/>
-        </w:rPr>
-        <w:t>}</w:t>
+        <w:t>{tuk_member}</w:t>
       </w:r>
     </w:p>
     <w:p>
@@ -1345,23 +1130,7 @@
           <w:sz w:val="22"/>
           <w:szCs w:val="22"/>
         </w:rPr>
-        <w:t>{/</w:t>
-      </w:r>
-      <w:proofErr w:type="spellStart"/>
-      <w:r>
-        <w:rPr>
-          <w:sz w:val="22"/>
-          <w:szCs w:val="22"/>
-        </w:rPr>
-        <w:t>tuk_member</w:t>
-      </w:r>
-      <w:proofErr w:type="spellEnd"/>
-      <w:r>
-        <w:rPr>
-          <w:sz w:val="22"/>
-          <w:szCs w:val="22"/>
-        </w:rPr>
-        <w:t>}</w:t>
+        <w:t>{/tuk_member}</w:t>
       </w:r>
     </w:p>
     <w:p>
@@ -1405,23 +1174,7 @@
           <w:sz w:val="22"/>
           <w:szCs w:val="22"/>
         </w:rPr>
-        <w:t xml:space="preserve"> Uji </w:t>
-      </w:r>
-      <w:proofErr w:type="spellStart"/>
-      <w:r>
-        <w:rPr>
-          <w:sz w:val="22"/>
-          <w:szCs w:val="22"/>
-        </w:rPr>
-        <w:t>Kelayakan</w:t>
-      </w:r>
-      <w:proofErr w:type="spellEnd"/>
-      <w:r>
-        <w:rPr>
-          <w:sz w:val="22"/>
-          <w:szCs w:val="22"/>
-        </w:rPr>
-        <w:t xml:space="preserve"> {authority}</w:t>
+        <w:t xml:space="preserve"> Uji Kelayakan {authority}</w:t>
       </w:r>
       <w:r>
         <w:rPr>
@@ -1770,34 +1523,14 @@
                 <w:szCs w:val="22"/>
               </w:rPr>
             </w:pPr>
-            <w:proofErr w:type="spellStart"/>
             <w:r>
               <w:rPr>
                 <w:color w:val="000000"/>
                 <w:sz w:val="22"/>
                 <w:szCs w:val="22"/>
               </w:rPr>
-              <w:t>Pemrakarsa</w:t>
+              <w:t>Pemrakarsa Kegiatan</w:t>
             </w:r>
-            <w:proofErr w:type="spellEnd"/>
-            <w:r>
-              <w:rPr>
-                <w:color w:val="000000"/>
-                <w:sz w:val="22"/>
-                <w:szCs w:val="22"/>
-              </w:rPr>
-              <w:t xml:space="preserve"> </w:t>
-            </w:r>
-            <w:proofErr w:type="spellStart"/>
-            <w:r>
-              <w:rPr>
-                <w:color w:val="000000"/>
-                <w:sz w:val="22"/>
-                <w:szCs w:val="22"/>
-              </w:rPr>
-              <w:t>Kegiatan</w:t>
-            </w:r>
-            <w:proofErr w:type="spellEnd"/>
             <w:r>
               <w:rPr>
                 <w:color w:val="000000"/>
@@ -2034,31 +1767,7 @@
                 <w:szCs w:val="22"/>
                 <w:u w:val="single"/>
               </w:rPr>
-              <w:t>{</w:t>
-            </w:r>
-            <w:proofErr w:type="spellStart"/>
-            <w:r>
-              <w:rPr>
-                <w:b/>
-                <w:bCs/>
-                <w:color w:val="000000"/>
-                <w:sz w:val="22"/>
-                <w:szCs w:val="22"/>
-                <w:u w:val="single"/>
-              </w:rPr>
-              <w:t>ketua_tuk_name</w:t>
-            </w:r>
-            <w:proofErr w:type="spellEnd"/>
-            <w:r>
-              <w:rPr>
-                <w:b/>
-                <w:bCs/>
-                <w:color w:val="000000"/>
-                <w:sz w:val="22"/>
-                <w:szCs w:val="22"/>
-                <w:u w:val="single"/>
-              </w:rPr>
-              <w:t>}</w:t>
+              <w:t>{ketua_tuk_name}</w:t>
             </w:r>
           </w:p>
           <w:p>
@@ -2088,25 +1797,7 @@
                 <w:sz w:val="22"/>
                 <w:szCs w:val="22"/>
               </w:rPr>
-              <w:t>{</w:t>
-            </w:r>
-            <w:proofErr w:type="spellStart"/>
-            <w:r>
-              <w:rPr>
-                <w:color w:val="000000"/>
-                <w:sz w:val="22"/>
-                <w:szCs w:val="22"/>
-              </w:rPr>
-              <w:t>ketua_tuk_position</w:t>
-            </w:r>
-            <w:proofErr w:type="spellEnd"/>
-            <w:r>
-              <w:rPr>
-                <w:color w:val="000000"/>
-                <w:sz w:val="22"/>
-                <w:szCs w:val="22"/>
-              </w:rPr>
-              <w:t>}</w:t>
+              <w:t>{ketua_tuk_position}</w:t>
             </w:r>
           </w:p>
           <w:p>
@@ -2117,7 +1808,6 @@
                 <w:szCs w:val="22"/>
               </w:rPr>
             </w:pPr>
-            <w:proofErr w:type="spellStart"/>
             <w:r>
               <w:rPr>
                 <w:color w:val="000000"/>
@@ -2125,9 +1815,8 @@
                 <w:szCs w:val="22"/>
                 <w:lang w:val="es-ES"/>
               </w:rPr>
-              <w:t>Ketua</w:t>
+              <w:t xml:space="preserve">Ketua Tim </w:t>
             </w:r>
-            <w:proofErr w:type="spellEnd"/>
             <w:r>
               <w:rPr>
                 <w:color w:val="000000"/>
@@ -2135,47 +1824,7 @@
                 <w:szCs w:val="22"/>
                 <w:lang w:val="es-ES"/>
               </w:rPr>
-              <w:t xml:space="preserve"> Tim </w:t>
-            </w:r>
-            <w:proofErr w:type="spellStart"/>
-            <w:r>
-              <w:rPr>
-                <w:color w:val="000000"/>
-                <w:sz w:val="22"/>
-                <w:szCs w:val="22"/>
-                <w:lang w:val="es-ES"/>
-              </w:rPr>
-              <w:t>Uji</w:t>
-            </w:r>
-            <w:proofErr w:type="spellEnd"/>
-            <w:r>
-              <w:rPr>
-                <w:color w:val="000000"/>
-                <w:sz w:val="22"/>
-                <w:szCs w:val="22"/>
-                <w:lang w:val="es-ES"/>
-              </w:rPr>
-              <w:t xml:space="preserve"> </w:t>
-            </w:r>
-            <w:proofErr w:type="spellStart"/>
-            <w:r>
-              <w:rPr>
-                <w:color w:val="000000"/>
-                <w:sz w:val="22"/>
-                <w:szCs w:val="22"/>
-                <w:lang w:val="es-ES"/>
-              </w:rPr>
-              <w:t>Kelayakan</w:t>
-            </w:r>
-            <w:proofErr w:type="spellEnd"/>
-            <w:r>
-              <w:rPr>
-                <w:color w:val="000000"/>
-                <w:sz w:val="22"/>
-                <w:szCs w:val="22"/>
-                <w:lang w:val="es-ES"/>
-              </w:rPr>
-              <w:t xml:space="preserve"> </w:t>
+              <w:t xml:space="preserve">Uji Kelayakan </w:t>
             </w:r>
             <w:r>
               <w:rPr>
@@ -2193,27 +1842,7 @@
                 <w:szCs w:val="22"/>
                 <w:lang w:val="es-ES"/>
               </w:rPr>
-              <w:t>{</w:t>
-            </w:r>
-            <w:proofErr w:type="spellStart"/>
-            <w:r>
-              <w:rPr>
-                <w:color w:val="000000"/>
-                <w:sz w:val="22"/>
-                <w:szCs w:val="22"/>
-                <w:lang w:val="es-ES"/>
-              </w:rPr>
-              <w:t>authority</w:t>
-            </w:r>
-            <w:proofErr w:type="spellEnd"/>
-            <w:r>
-              <w:rPr>
-                <w:color w:val="000000"/>
-                <w:sz w:val="22"/>
-                <w:szCs w:val="22"/>
-                <w:lang w:val="es-ES"/>
-              </w:rPr>
-              <w:t>}</w:t>
+              <w:t>{authority}</w:t>
             </w:r>
           </w:p>
         </w:tc>

</xml_diff>

<commit_message>
fixing all letter cop
</commit_message>
<xml_diff>
--- a/public/template_berita_acara_arr_tuk.docx
+++ b/public/template_berita_acara_arr_tuk.docx
@@ -60,7 +60,6 @@
               <w:tabs>
                 <w:tab w:val="left" w:pos="3690"/>
               </w:tabs>
-              <w:ind w:right="-691" w:hanging="958"/>
               <w:jc w:val="center"/>
               <w:rPr>
                 <w:rFonts w:ascii="Tahoma" w:hAnsi="Tahoma" w:cs="Tahoma"/>
@@ -75,13 +74,32 @@
                 <w:sz w:val="28"/>
                 <w:szCs w:val="28"/>
               </w:rPr>
-              <w:t>${institution_name}</w:t>
+              <w:t>${</w:t>
+            </w:r>
+            <w:proofErr w:type="spellStart"/>
+            <w:r>
+              <w:rPr>
+                <w:rFonts w:ascii="Tahoma" w:hAnsi="Tahoma" w:cs="Tahoma"/>
+                <w:b/>
+                <w:sz w:val="28"/>
+                <w:szCs w:val="28"/>
+              </w:rPr>
+              <w:t>institution_name</w:t>
+            </w:r>
+            <w:proofErr w:type="spellEnd"/>
+            <w:r>
+              <w:rPr>
+                <w:rFonts w:ascii="Tahoma" w:hAnsi="Tahoma" w:cs="Tahoma"/>
+                <w:b/>
+                <w:sz w:val="28"/>
+                <w:szCs w:val="28"/>
+              </w:rPr>
+              <w:t>}</w:t>
             </w:r>
           </w:p>
           <w:p>
             <w:pPr>
               <w:spacing w:before="20" w:after="20"/>
-              <w:ind w:right="-871" w:hanging="958"/>
               <w:jc w:val="center"/>
               <w:rPr>
                 <w:rFonts w:ascii="Tahoma" w:hAnsi="Tahoma" w:cs="Tahoma"/>
@@ -95,7 +113,25 @@
                 <w:sz w:val="22"/>
                 <w:szCs w:val="22"/>
               </w:rPr>
-              <w:t>${tuk_address}</w:t>
+              <w:t>${</w:t>
+            </w:r>
+            <w:proofErr w:type="spellStart"/>
+            <w:r>
+              <w:rPr>
+                <w:rFonts w:ascii="Tahoma" w:hAnsi="Tahoma" w:cs="Tahoma"/>
+                <w:sz w:val="22"/>
+                <w:szCs w:val="22"/>
+              </w:rPr>
+              <w:t>tuk_address</w:t>
+            </w:r>
+            <w:proofErr w:type="spellEnd"/>
+            <w:r>
+              <w:rPr>
+                <w:rFonts w:ascii="Tahoma" w:hAnsi="Tahoma" w:cs="Tahoma"/>
+                <w:sz w:val="22"/>
+                <w:szCs w:val="22"/>
+              </w:rPr>
+              <w:t>}</w:t>
             </w:r>
           </w:p>
           <w:p>
@@ -103,7 +139,6 @@
               <w:tabs>
                 <w:tab w:val="left" w:pos="3690"/>
               </w:tabs>
-              <w:ind w:right="-691" w:hanging="958"/>
               <w:jc w:val="center"/>
               <w:rPr>
                 <w:sz w:val="22"/>
@@ -111,13 +146,41 @@
                 <w:lang w:val="es-ES"/>
               </w:rPr>
             </w:pPr>
+            <w:proofErr w:type="spellStart"/>
             <w:r>
               <w:rPr>
                 <w:rFonts w:ascii="Tahoma" w:hAnsi="Tahoma" w:cs="Tahoma"/>
                 <w:sz w:val="22"/>
                 <w:szCs w:val="22"/>
               </w:rPr>
-              <w:t>Telepon ${tuk_telp}</w:t>
+              <w:t>Telepon</w:t>
+            </w:r>
+            <w:proofErr w:type="spellEnd"/>
+            <w:r>
+              <w:rPr>
+                <w:rFonts w:ascii="Tahoma" w:hAnsi="Tahoma" w:cs="Tahoma"/>
+                <w:sz w:val="22"/>
+                <w:szCs w:val="22"/>
+              </w:rPr>
+              <w:t xml:space="preserve"> ${</w:t>
+            </w:r>
+            <w:proofErr w:type="spellStart"/>
+            <w:r>
+              <w:rPr>
+                <w:rFonts w:ascii="Tahoma" w:hAnsi="Tahoma" w:cs="Tahoma"/>
+                <w:sz w:val="22"/>
+                <w:szCs w:val="22"/>
+              </w:rPr>
+              <w:t>tuk_telp</w:t>
+            </w:r>
+            <w:proofErr w:type="spellEnd"/>
+            <w:r>
+              <w:rPr>
+                <w:rFonts w:ascii="Tahoma" w:hAnsi="Tahoma" w:cs="Tahoma"/>
+                <w:sz w:val="22"/>
+                <w:szCs w:val="22"/>
+              </w:rPr>
+              <w:t>}</w:t>
             </w:r>
             <w:r>
               <w:rPr>
@@ -566,7 +629,23 @@
           <w:sz w:val="22"/>
           <w:szCs w:val="22"/>
         </w:rPr>
-        <w:t>{meeting_date}</w:t>
+        <w:t>{</w:t>
+      </w:r>
+      <w:proofErr w:type="spellStart"/>
+      <w:r>
+        <w:rPr>
+          <w:sz w:val="22"/>
+          <w:szCs w:val="22"/>
+        </w:rPr>
+        <w:t>meeting_date</w:t>
+      </w:r>
+      <w:proofErr w:type="spellEnd"/>
+      <w:r>
+        <w:rPr>
+          <w:sz w:val="22"/>
+          <w:szCs w:val="22"/>
+        </w:rPr>
+        <w:t>}</w:t>
       </w:r>
       <w:r>
         <w:rPr>
@@ -696,7 +775,25 @@
           <w:szCs w:val="22"/>
           <w:lang w:val="en-ID"/>
         </w:rPr>
-        <w:t>{pemrakarsa}</w:t>
+        <w:t>{</w:t>
+      </w:r>
+      <w:proofErr w:type="spellStart"/>
+      <w:r>
+        <w:rPr>
+          <w:sz w:val="22"/>
+          <w:szCs w:val="22"/>
+          <w:lang w:val="en-ID"/>
+        </w:rPr>
+        <w:t>pemrakarsa</w:t>
+      </w:r>
+      <w:proofErr w:type="spellEnd"/>
+      <w:r>
+        <w:rPr>
+          <w:sz w:val="22"/>
+          <w:szCs w:val="22"/>
+          <w:lang w:val="en-ID"/>
+        </w:rPr>
+        <w:t>}</w:t>
       </w:r>
     </w:p>
     <w:p>
@@ -1074,7 +1171,23 @@
           <w:sz w:val="22"/>
           <w:szCs w:val="22"/>
         </w:rPr>
-        <w:t>{tuk_member}</w:t>
+        <w:t>{</w:t>
+      </w:r>
+      <w:proofErr w:type="spellStart"/>
+      <w:r>
+        <w:rPr>
+          <w:sz w:val="22"/>
+          <w:szCs w:val="22"/>
+        </w:rPr>
+        <w:t>tuk_member</w:t>
+      </w:r>
+      <w:proofErr w:type="spellEnd"/>
+      <w:r>
+        <w:rPr>
+          <w:sz w:val="22"/>
+          <w:szCs w:val="22"/>
+        </w:rPr>
+        <w:t>}</w:t>
       </w:r>
     </w:p>
     <w:p>
@@ -1130,7 +1243,23 @@
           <w:sz w:val="22"/>
           <w:szCs w:val="22"/>
         </w:rPr>
-        <w:t>{/tuk_member}</w:t>
+        <w:t>{/</w:t>
+      </w:r>
+      <w:proofErr w:type="spellStart"/>
+      <w:r>
+        <w:rPr>
+          <w:sz w:val="22"/>
+          <w:szCs w:val="22"/>
+        </w:rPr>
+        <w:t>tuk_member</w:t>
+      </w:r>
+      <w:proofErr w:type="spellEnd"/>
+      <w:r>
+        <w:rPr>
+          <w:sz w:val="22"/>
+          <w:szCs w:val="22"/>
+        </w:rPr>
+        <w:t>}</w:t>
       </w:r>
     </w:p>
     <w:p>
@@ -1174,7 +1303,23 @@
           <w:sz w:val="22"/>
           <w:szCs w:val="22"/>
         </w:rPr>
-        <w:t xml:space="preserve"> Uji Kelayakan {authority}</w:t>
+        <w:t xml:space="preserve"> Uji </w:t>
+      </w:r>
+      <w:proofErr w:type="spellStart"/>
+      <w:r>
+        <w:rPr>
+          <w:sz w:val="22"/>
+          <w:szCs w:val="22"/>
+        </w:rPr>
+        <w:t>Kelayakan</w:t>
+      </w:r>
+      <w:proofErr w:type="spellEnd"/>
+      <w:r>
+        <w:rPr>
+          <w:sz w:val="22"/>
+          <w:szCs w:val="22"/>
+        </w:rPr>
+        <w:t xml:space="preserve"> {authority}</w:t>
       </w:r>
       <w:r>
         <w:rPr>
@@ -1523,14 +1668,34 @@
                 <w:szCs w:val="22"/>
               </w:rPr>
             </w:pPr>
+            <w:proofErr w:type="spellStart"/>
             <w:r>
               <w:rPr>
                 <w:color w:val="000000"/>
                 <w:sz w:val="22"/>
                 <w:szCs w:val="22"/>
               </w:rPr>
-              <w:t>Pemrakarsa Kegiatan</w:t>
+              <w:t>Pemrakarsa</w:t>
             </w:r>
+            <w:proofErr w:type="spellEnd"/>
+            <w:r>
+              <w:rPr>
+                <w:color w:val="000000"/>
+                <w:sz w:val="22"/>
+                <w:szCs w:val="22"/>
+              </w:rPr>
+              <w:t xml:space="preserve"> </w:t>
+            </w:r>
+            <w:proofErr w:type="spellStart"/>
+            <w:r>
+              <w:rPr>
+                <w:color w:val="000000"/>
+                <w:sz w:val="22"/>
+                <w:szCs w:val="22"/>
+              </w:rPr>
+              <w:t>Kegiatan</w:t>
+            </w:r>
+            <w:proofErr w:type="spellEnd"/>
             <w:r>
               <w:rPr>
                 <w:color w:val="000000"/>
@@ -1767,7 +1932,31 @@
                 <w:szCs w:val="22"/>
                 <w:u w:val="single"/>
               </w:rPr>
-              <w:t>{ketua_tuk_name}</w:t>
+              <w:t>{</w:t>
+            </w:r>
+            <w:proofErr w:type="spellStart"/>
+            <w:r>
+              <w:rPr>
+                <w:b/>
+                <w:bCs/>
+                <w:color w:val="000000"/>
+                <w:sz w:val="22"/>
+                <w:szCs w:val="22"/>
+                <w:u w:val="single"/>
+              </w:rPr>
+              <w:t>ketua_tuk_name</w:t>
+            </w:r>
+            <w:proofErr w:type="spellEnd"/>
+            <w:r>
+              <w:rPr>
+                <w:b/>
+                <w:bCs/>
+                <w:color w:val="000000"/>
+                <w:sz w:val="22"/>
+                <w:szCs w:val="22"/>
+                <w:u w:val="single"/>
+              </w:rPr>
+              <w:t>}</w:t>
             </w:r>
           </w:p>
           <w:p>
@@ -1797,7 +1986,25 @@
                 <w:sz w:val="22"/>
                 <w:szCs w:val="22"/>
               </w:rPr>
-              <w:t>{ketua_tuk_position}</w:t>
+              <w:t>{</w:t>
+            </w:r>
+            <w:proofErr w:type="spellStart"/>
+            <w:r>
+              <w:rPr>
+                <w:color w:val="000000"/>
+                <w:sz w:val="22"/>
+                <w:szCs w:val="22"/>
+              </w:rPr>
+              <w:t>ketua_tuk_position</w:t>
+            </w:r>
+            <w:proofErr w:type="spellEnd"/>
+            <w:r>
+              <w:rPr>
+                <w:color w:val="000000"/>
+                <w:sz w:val="22"/>
+                <w:szCs w:val="22"/>
+              </w:rPr>
+              <w:t>}</w:t>
             </w:r>
           </w:p>
           <w:p>
@@ -4432,67 +4639,67 @@
       </w:pPr>
     </w:lvl>
   </w:abstractNum>
-  <w:num w:numId="1">
+  <w:num w:numId="1" w16cid:durableId="1048534222">
     <w:abstractNumId w:val="4"/>
   </w:num>
-  <w:num w:numId="2">
+  <w:num w:numId="2" w16cid:durableId="3215540">
     <w:abstractNumId w:val="18"/>
   </w:num>
-  <w:num w:numId="3">
+  <w:num w:numId="3" w16cid:durableId="1572542713">
     <w:abstractNumId w:val="19"/>
   </w:num>
-  <w:num w:numId="4">
+  <w:num w:numId="4" w16cid:durableId="343633931">
     <w:abstractNumId w:val="7"/>
   </w:num>
-  <w:num w:numId="5">
+  <w:num w:numId="5" w16cid:durableId="1308320352">
     <w:abstractNumId w:val="12"/>
   </w:num>
-  <w:num w:numId="6">
+  <w:num w:numId="6" w16cid:durableId="100297228">
     <w:abstractNumId w:val="13"/>
   </w:num>
-  <w:num w:numId="7">
+  <w:num w:numId="7" w16cid:durableId="34156937">
     <w:abstractNumId w:val="9"/>
   </w:num>
-  <w:num w:numId="8">
+  <w:num w:numId="8" w16cid:durableId="378826861">
     <w:abstractNumId w:val="8"/>
   </w:num>
-  <w:num w:numId="9">
+  <w:num w:numId="9" w16cid:durableId="1166939617">
     <w:abstractNumId w:val="3"/>
   </w:num>
-  <w:num w:numId="10">
+  <w:num w:numId="10" w16cid:durableId="949891630">
     <w:abstractNumId w:val="16"/>
   </w:num>
-  <w:num w:numId="11">
+  <w:num w:numId="11" w16cid:durableId="807818677">
     <w:abstractNumId w:val="1"/>
   </w:num>
-  <w:num w:numId="12">
+  <w:num w:numId="12" w16cid:durableId="1219437236">
     <w:abstractNumId w:val="17"/>
   </w:num>
-  <w:num w:numId="13">
+  <w:num w:numId="13" w16cid:durableId="1765877408">
     <w:abstractNumId w:val="10"/>
   </w:num>
-  <w:num w:numId="14">
+  <w:num w:numId="14" w16cid:durableId="421923640">
     <w:abstractNumId w:val="0"/>
   </w:num>
-  <w:num w:numId="15">
+  <w:num w:numId="15" w16cid:durableId="1497962679">
     <w:abstractNumId w:val="14"/>
   </w:num>
-  <w:num w:numId="16">
+  <w:num w:numId="16" w16cid:durableId="1785272199">
     <w:abstractNumId w:val="15"/>
   </w:num>
-  <w:num w:numId="17">
+  <w:num w:numId="17" w16cid:durableId="1569144028">
     <w:abstractNumId w:val="6"/>
   </w:num>
-  <w:num w:numId="18">
+  <w:num w:numId="18" w16cid:durableId="1478063474">
     <w:abstractNumId w:val="5"/>
   </w:num>
-  <w:num w:numId="19">
+  <w:num w:numId="19" w16cid:durableId="888537603">
     <w:abstractNumId w:val="2"/>
   </w:num>
-  <w:num w:numId="20">
+  <w:num w:numId="20" w16cid:durableId="354505145">
     <w:abstractNumId w:val="20"/>
   </w:num>
-  <w:num w:numId="21">
+  <w:num w:numId="21" w16cid:durableId="1818913286">
     <w:abstractNumId w:val="11"/>
   </w:num>
 </w:numbering>

</xml_diff>